<commit_message>
Mise en page de certaines classes, et nouvelle version du rapport.
</commit_message>
<xml_diff>
--- a/RapportCPPP3.docx
+++ b/RapportCPPP3.docx
@@ -322,14 +322,33 @@
           <w:tab w:val="right" w:pos="9638" w:leader="dot"/>
         </w:tabs>
       </w:pPr>
-      <w:hyperlink w:anchor="__RefHeading__448_2025629730">
+      <w:hyperlink w:anchor="__RefHeading__448_514793285">
         <w:r>
           <w:rPr>
             <w:rStyle w:val="IndexLink"/>
           </w:rPr>
-          <w:t>Titre</w:t>
+          <w:t>Classes</w:t>
           <w:tab/>
           <w:t>4</w:t>
+        </w:r>
+      </w:hyperlink>
+      <w:r/>
+    </w:p>
+    <w:p>
+      <w:pPr>
+        <w:pStyle w:val="Contents2"/>
+        <w:tabs>
+          <w:tab w:val="right" w:pos="9638" w:leader="dot"/>
+        </w:tabs>
+      </w:pPr>
+      <w:hyperlink w:anchor="__RefHeading__450_514793285">
+        <w:r>
+          <w:rPr>
+            <w:rStyle w:val="IndexLink"/>
+          </w:rPr>
+          <w:t>Structures de données</w:t>
+          <w:tab/>
+          <w:t>5</w:t>
         </w:r>
       </w:hyperlink>
       <w:r/>
@@ -348,7 +367,7 @@
           </w:rPr>
           <w:t>Manuel</w:t>
           <w:tab/>
-          <w:t>4</w:t>
+          <w:t>6</w:t>
         </w:r>
       </w:hyperlink>
       <w:r>
@@ -461,7 +480,7 @@
           <w:lang w:val="fr-FR" w:eastAsia="zh-CN" w:bidi="hi-IN"/>
         </w:rPr>
         <w:tab/>
-        <w:t>On se propose d'extraire de l'information de ces fichiers de log.</w:t>
+        <w:t>On se propose d'extraire de l'information de ces fichiers de logs.</w:t>
       </w:r>
       <w:r/>
     </w:p>
@@ -532,7 +551,7 @@
           <w:lang w:val="fr-FR" w:eastAsia="zh-CN" w:bidi="hi-IN"/>
         </w:rPr>
         <w:tab/>
-        <w:t>Il pourra aussi restreindre les calculs sur une plage horaire de son choix via l'option -t heure, avec heure dans l'interval [0,23] (heure GMT, et non locale).</w:t>
+        <w:t>Il pourra aussi restreindre les calculs sur une plage horaire de son choix via l'option -t heure, avec heure dans l'intervalle [0,23] (heure GMT, et non locale).</w:t>
       </w:r>
       <w:r/>
     </w:p>
@@ -563,20 +582,12 @@
     <w:p>
       <w:pPr>
         <w:pStyle w:val="TextBody"/>
-        <w:rPr>
-          <w:sz w:val="24"/>
-          <w:sz w:val="24"/>
-          <w:szCs w:val="24"/>
-          <w:rFonts w:ascii="Liberation Serif" w:hAnsi="Liberation Serif" w:eastAsia="WenQuanYi Zen Hei Sharp" w:cs="Lohit Devanagari"/>
-          <w:color w:val="00000A"/>
-          <w:lang w:val="fr-FR" w:eastAsia="zh-CN" w:bidi="hi-IN"/>
-        </w:rPr>
-      </w:pPr>
-      <w:r>
-        <w:rPr>
-          <w:lang w:val="fr-FR" w:eastAsia="zh-CN" w:bidi="hi-IN"/>
-        </w:rPr>
-        <w:t>Le tableau suivant récapitule les spécifications et leur tests associés. Le numéro correspond au répertoire Tests/Test&lt;numéro&gt; dans lequel est décris le test selon le framework de test fourni.</w:t>
+      </w:pPr>
+      <w:r>
+        <w:rPr>
+          <w:lang w:val="fr-FR" w:eastAsia="zh-CN" w:bidi="hi-IN"/>
+        </w:rPr>
+        <w:t>Le tableau suivant récapitule les spécifications et leur tests associés. Le numéro correspond au répertoire Tests/Test&lt;numéro&gt; dans lequel est décrit le test selon le framework de test fourni.</w:t>
       </w:r>
       <w:r/>
     </w:p>
@@ -584,7 +595,7 @@
       <w:tblPr>
         <w:tblW w:w="9645" w:type="dxa"/>
         <w:jc w:val="left"/>
-        <w:tblInd w:w="45" w:type="dxa"/>
+        <w:tblInd w:w="38" w:type="dxa"/>
         <w:tblBorders>
           <w:top w:val="single" w:sz="2" w:space="0" w:color="000001"/>
           <w:left w:val="single" w:sz="2" w:space="0" w:color="000001"/>
@@ -593,7 +604,7 @@
         </w:tblBorders>
         <w:tblCellMar>
           <w:top w:w="55" w:type="dxa"/>
-          <w:left w:w="42" w:type="dxa"/>
+          <w:left w:w="33" w:type="dxa"/>
           <w:bottom w:w="55" w:type="dxa"/>
           <w:right w:w="55" w:type="dxa"/>
         </w:tblCellMar>
@@ -617,7 +628,7 @@
             </w:tcBorders>
             <w:shd w:fill="auto" w:val="clear"/>
             <w:tcMar>
-              <w:left w:w="42" w:type="dxa"/>
+              <w:left w:w="33" w:type="dxa"/>
             </w:tcMar>
           </w:tcPr>
           <w:p>
@@ -654,7 +665,7 @@
             </w:tcBorders>
             <w:shd w:fill="auto" w:val="clear"/>
             <w:tcMar>
-              <w:left w:w="42" w:type="dxa"/>
+              <w:left w:w="33" w:type="dxa"/>
             </w:tcMar>
           </w:tcPr>
           <w:p>
@@ -693,7 +704,7 @@
             </w:tcBorders>
             <w:shd w:fill="auto" w:val="clear"/>
             <w:tcMar>
-              <w:left w:w="42" w:type="dxa"/>
+              <w:left w:w="33" w:type="dxa"/>
             </w:tcMar>
           </w:tcPr>
           <w:p>
@@ -733,7 +744,7 @@
             </w:tcBorders>
             <w:shd w:fill="auto" w:val="clear"/>
             <w:tcMar>
-              <w:left w:w="42" w:type="dxa"/>
+              <w:left w:w="33" w:type="dxa"/>
             </w:tcMar>
           </w:tcPr>
           <w:p>
@@ -772,7 +783,7 @@
             </w:tcBorders>
             <w:shd w:fill="auto" w:val="clear"/>
             <w:tcMar>
-              <w:left w:w="42" w:type="dxa"/>
+              <w:left w:w="33" w:type="dxa"/>
             </w:tcMar>
           </w:tcPr>
           <w:p>
@@ -809,7 +820,7 @@
             </w:tcBorders>
             <w:shd w:fill="auto" w:val="clear"/>
             <w:tcMar>
-              <w:left w:w="42" w:type="dxa"/>
+              <w:left w:w="33" w:type="dxa"/>
             </w:tcMar>
           </w:tcPr>
           <w:p>
@@ -836,7 +847,9 @@
         </w:tc>
       </w:tr>
       <w:tr>
-        <w:trPr/>
+        <w:trPr>
+          <w:cantSplit w:val="true"/>
+        </w:trPr>
         <w:tc>
           <w:tcPr>
             <w:tcW w:w="8103" w:type="dxa"/>
@@ -848,7 +861,7 @@
             </w:tcBorders>
             <w:shd w:fill="auto" w:val="clear"/>
             <w:tcMar>
-              <w:left w:w="42" w:type="dxa"/>
+              <w:left w:w="33" w:type="dxa"/>
             </w:tcMar>
           </w:tcPr>
           <w:p>
@@ -877,7 +890,7 @@
             </w:tcBorders>
             <w:shd w:fill="auto" w:val="clear"/>
             <w:tcMar>
-              <w:left w:w="42" w:type="dxa"/>
+              <w:left w:w="33" w:type="dxa"/>
             </w:tcMar>
           </w:tcPr>
           <w:p>
@@ -916,7 +929,7 @@
             </w:tcBorders>
             <w:shd w:fill="auto" w:val="clear"/>
             <w:tcMar>
-              <w:left w:w="42" w:type="dxa"/>
+              <w:left w:w="33" w:type="dxa"/>
             </w:tcMar>
           </w:tcPr>
           <w:p>
@@ -953,7 +966,7 @@
             </w:tcBorders>
             <w:shd w:fill="auto" w:val="clear"/>
             <w:tcMar>
-              <w:left w:w="42" w:type="dxa"/>
+              <w:left w:w="33" w:type="dxa"/>
             </w:tcMar>
           </w:tcPr>
           <w:p>
@@ -992,7 +1005,7 @@
             </w:tcBorders>
             <w:shd w:fill="auto" w:val="clear"/>
             <w:tcMar>
-              <w:left w:w="42" w:type="dxa"/>
+              <w:left w:w="33" w:type="dxa"/>
             </w:tcMar>
           </w:tcPr>
           <w:p>
@@ -1029,7 +1042,7 @@
             </w:tcBorders>
             <w:shd w:fill="auto" w:val="clear"/>
             <w:tcMar>
-              <w:left w:w="42" w:type="dxa"/>
+              <w:left w:w="33" w:type="dxa"/>
             </w:tcMar>
           </w:tcPr>
           <w:p>
@@ -1068,7 +1081,7 @@
             </w:tcBorders>
             <w:shd w:fill="auto" w:val="clear"/>
             <w:tcMar>
-              <w:left w:w="42" w:type="dxa"/>
+              <w:left w:w="33" w:type="dxa"/>
             </w:tcMar>
           </w:tcPr>
           <w:p>
@@ -1087,7 +1100,7 @@
               <w:rPr>
                 <w:lang w:val="fr-FR" w:eastAsia="zh-CN" w:bidi="hi-IN"/>
               </w:rPr>
-              <w:t>L'option -t nécessite un nombre dans l'interval [0,23]. Si le nombre fourni ne rentre pas dans cet interval, une erreur est levée.</w:t>
+              <w:t>L'option -t nécessite un nombre dans l'intervalle [0,23]. Si le nombre fourni ne rentre pas dans cet intervalle, une erreur est levée.</w:t>
             </w:r>
             <w:r/>
           </w:p>
@@ -1105,7 +1118,7 @@
             </w:tcBorders>
             <w:shd w:fill="auto" w:val="clear"/>
             <w:tcMar>
-              <w:left w:w="42" w:type="dxa"/>
+              <w:left w:w="33" w:type="dxa"/>
             </w:tcMar>
           </w:tcPr>
           <w:p>
@@ -1144,12 +1157,24 @@
             </w:tcBorders>
             <w:shd w:fill="auto" w:val="clear"/>
             <w:tcMar>
-              <w:left w:w="42" w:type="dxa"/>
+              <w:left w:w="33" w:type="dxa"/>
             </w:tcMar>
           </w:tcPr>
           <w:p>
             <w:pPr>
               <w:pStyle w:val="TableContents"/>
+            </w:pPr>
+            <w:r>
+              <w:rPr>
+                <w:lang w:val="fr-FR" w:eastAsia="zh-CN" w:bidi="hi-IN"/>
+              </w:rPr>
+              <w:t>Le programme doit être capable de détecter toutes les options, peu importe l'ordre de celle-ci. L'option -g qui nécessite un nom de fichier après elle pour stocker le graphe lève une erreur (similaire au test 0.4).</w:t>
+            </w:r>
+            <w:r/>
+          </w:p>
+          <w:p>
+            <w:pPr>
+              <w:pStyle w:val="TableContents"/>
               <w:rPr>
                 <w:sz w:val="24"/>
                 <w:sz w:val="24"/>
@@ -1160,10 +1185,7 @@
               </w:rPr>
             </w:pPr>
             <w:r>
-              <w:rPr>
-                <w:lang w:val="fr-FR" w:eastAsia="zh-CN" w:bidi="hi-IN"/>
-              </w:rPr>
-              <w:t>Le programme doit être capable de détecter toutes les options, peu importe l'ordre de celle-ci. L'option -g qui nécessite un nom de fichier après elle pour stocker le graphe lève une erreur (similaire au test 0.4).</w:t>
+              <w:rPr/>
             </w:r>
             <w:r/>
           </w:p>
@@ -1181,7 +1203,7 @@
             </w:tcBorders>
             <w:shd w:fill="auto" w:val="clear"/>
             <w:tcMar>
-              <w:left w:w="42" w:type="dxa"/>
+              <w:left w:w="33" w:type="dxa"/>
             </w:tcMar>
           </w:tcPr>
           <w:p>
@@ -1220,7 +1242,7 @@
             </w:tcBorders>
             <w:shd w:fill="auto" w:val="clear"/>
             <w:tcMar>
-              <w:left w:w="42" w:type="dxa"/>
+              <w:left w:w="33" w:type="dxa"/>
             </w:tcMar>
           </w:tcPr>
           <w:p>
@@ -1257,7 +1279,7 @@
             </w:tcBorders>
             <w:shd w:fill="auto" w:val="clear"/>
             <w:tcMar>
-              <w:left w:w="42" w:type="dxa"/>
+              <w:left w:w="33" w:type="dxa"/>
             </w:tcMar>
           </w:tcPr>
           <w:p>
@@ -1296,7 +1318,7 @@
             </w:tcBorders>
             <w:shd w:fill="auto" w:val="clear"/>
             <w:tcMar>
-              <w:left w:w="42" w:type="dxa"/>
+              <w:left w:w="33" w:type="dxa"/>
             </w:tcMar>
           </w:tcPr>
           <w:p>
@@ -1339,7 +1361,7 @@
             </w:tcBorders>
             <w:shd w:fill="auto" w:val="clear"/>
             <w:tcMar>
-              <w:left w:w="42" w:type="dxa"/>
+              <w:left w:w="33" w:type="dxa"/>
             </w:tcMar>
           </w:tcPr>
           <w:p>
@@ -1387,7 +1409,7 @@
             </w:tcBorders>
             <w:shd w:fill="auto" w:val="clear"/>
             <w:tcMar>
-              <w:left w:w="42" w:type="dxa"/>
+              <w:left w:w="33" w:type="dxa"/>
             </w:tcMar>
           </w:tcPr>
           <w:p>
@@ -1424,7 +1446,7 @@
             </w:tcBorders>
             <w:shd w:fill="auto" w:val="clear"/>
             <w:tcMar>
-              <w:left w:w="42" w:type="dxa"/>
+              <w:left w:w="33" w:type="dxa"/>
             </w:tcMar>
           </w:tcPr>
           <w:p>
@@ -1467,7 +1489,7 @@
             </w:tcBorders>
             <w:shd w:fill="auto" w:val="clear"/>
             <w:tcMar>
-              <w:left w:w="42" w:type="dxa"/>
+              <w:left w:w="33" w:type="dxa"/>
             </w:tcMar>
           </w:tcPr>
           <w:p>
@@ -1478,19 +1500,7 @@
               <w:rPr>
                 <w:lang w:val="fr-FR" w:eastAsia="zh-CN" w:bidi="hi-IN"/>
               </w:rPr>
-              <w:t xml:space="preserve">Lorsqu'une URL de destination commence par l'URL de base du serveur, cette dernière doit être enlevée </w:t>
-            </w:r>
-            <w:r>
-              <w:rPr>
-                <w:lang w:val="fr-FR" w:eastAsia="zh-CN" w:bidi="hi-IN"/>
-              </w:rPr>
-              <w:t>pour le calcul des statistiques</w:t>
-            </w:r>
-            <w:r>
-              <w:rPr>
-                <w:lang w:val="fr-FR" w:eastAsia="zh-CN" w:bidi="hi-IN"/>
-              </w:rPr>
-              <w:t>.</w:t>
+              <w:t>Lorsqu'une URL de destination commence par l'URL de base du serveur, cette dernière doit être enlevée pour le calcul des statistiques.</w:t>
             </w:r>
             <w:r/>
           </w:p>
@@ -1508,7 +1518,7 @@
             </w:tcBorders>
             <w:shd w:fill="auto" w:val="clear"/>
             <w:tcMar>
-              <w:left w:w="42" w:type="dxa"/>
+              <w:left w:w="33" w:type="dxa"/>
             </w:tcMar>
           </w:tcPr>
           <w:p>
@@ -1551,7 +1561,7 @@
             </w:tcBorders>
             <w:shd w:fill="auto" w:val="clear"/>
             <w:tcMar>
-              <w:left w:w="42" w:type="dxa"/>
+              <w:left w:w="33" w:type="dxa"/>
             </w:tcMar>
           </w:tcPr>
           <w:p>
@@ -1591,7 +1601,7 @@
             </w:tcBorders>
             <w:shd w:fill="auto" w:val="clear"/>
             <w:tcMar>
-              <w:left w:w="42" w:type="dxa"/>
+              <w:left w:w="33" w:type="dxa"/>
             </w:tcMar>
           </w:tcPr>
           <w:p>
@@ -1633,7 +1643,7 @@
             </w:tcBorders>
             <w:shd w:fill="auto" w:val="clear"/>
             <w:tcMar>
-              <w:left w:w="42" w:type="dxa"/>
+              <w:left w:w="33" w:type="dxa"/>
             </w:tcMar>
           </w:tcPr>
           <w:p>
@@ -1665,7 +1675,7 @@
             </w:tcBorders>
             <w:shd w:fill="auto" w:val="clear"/>
             <w:tcMar>
-              <w:left w:w="42" w:type="dxa"/>
+              <w:left w:w="33" w:type="dxa"/>
             </w:tcMar>
           </w:tcPr>
           <w:p>
@@ -1713,7 +1723,7 @@
             </w:tcBorders>
             <w:shd w:fill="auto" w:val="clear"/>
             <w:tcMar>
-              <w:left w:w="42" w:type="dxa"/>
+              <w:left w:w="33" w:type="dxa"/>
             </w:tcMar>
           </w:tcPr>
           <w:p>
@@ -1750,7 +1760,7 @@
             </w:tcBorders>
             <w:shd w:fill="auto" w:val="clear"/>
             <w:tcMar>
-              <w:left w:w="42" w:type="dxa"/>
+              <w:left w:w="33" w:type="dxa"/>
             </w:tcMar>
           </w:tcPr>
           <w:p>
@@ -1793,7 +1803,7 @@
             </w:tcBorders>
             <w:shd w:fill="auto" w:val="clear"/>
             <w:tcMar>
-              <w:left w:w="42" w:type="dxa"/>
+              <w:left w:w="33" w:type="dxa"/>
             </w:tcMar>
           </w:tcPr>
           <w:p>
@@ -1830,7 +1840,7 @@
             </w:tcBorders>
             <w:shd w:fill="auto" w:val="clear"/>
             <w:tcMar>
-              <w:left w:w="42" w:type="dxa"/>
+              <w:left w:w="33" w:type="dxa"/>
             </w:tcMar>
           </w:tcPr>
           <w:p>
@@ -1873,7 +1883,7 @@
             </w:tcBorders>
             <w:shd w:fill="auto" w:val="clear"/>
             <w:tcMar>
-              <w:left w:w="42" w:type="dxa"/>
+              <w:left w:w="33" w:type="dxa"/>
             </w:tcMar>
           </w:tcPr>
           <w:p>
@@ -1910,7 +1920,7 @@
             </w:tcBorders>
             <w:shd w:fill="auto" w:val="clear"/>
             <w:tcMar>
-              <w:left w:w="42" w:type="dxa"/>
+              <w:left w:w="33" w:type="dxa"/>
             </w:tcMar>
           </w:tcPr>
           <w:p>
@@ -1953,7 +1963,7 @@
             </w:tcBorders>
             <w:shd w:fill="auto" w:val="clear"/>
             <w:tcMar>
-              <w:left w:w="42" w:type="dxa"/>
+              <w:left w:w="33" w:type="dxa"/>
             </w:tcMar>
           </w:tcPr>
           <w:p>
@@ -1994,21 +2004,13 @@
             </w:tcBorders>
             <w:shd w:fill="auto" w:val="clear"/>
             <w:tcMar>
-              <w:left w:w="42" w:type="dxa"/>
+              <w:left w:w="33" w:type="dxa"/>
             </w:tcMar>
           </w:tcPr>
           <w:p>
             <w:pPr>
               <w:pStyle w:val="TableContents"/>
               <w:jc w:val="center"/>
-              <w:rPr>
-                <w:sz w:val="24"/>
-                <w:sz w:val="24"/>
-                <w:szCs w:val="24"/>
-                <w:rFonts w:ascii="Liberation Serif" w:hAnsi="Liberation Serif" w:eastAsia="WenQuanYi Zen Hei Sharp" w:cs="Lohit Devanagari"/>
-                <w:color w:val="00000A"/>
-                <w:lang w:val="fr-FR" w:eastAsia="zh-CN" w:bidi="hi-IN"/>
-              </w:rPr>
             </w:pPr>
             <w:r>
               <w:rPr>
@@ -2019,6 +2021,185 @@
                 <w:lang w:val="fr-FR" w:eastAsia="zh-CN" w:bidi="hi-IN"/>
               </w:rPr>
               <w:t>2.4</w:t>
+            </w:r>
+            <w:r/>
+          </w:p>
+        </w:tc>
+      </w:tr>
+    </w:tbl>
+    <w:p>
+      <w:pPr>
+        <w:pStyle w:val="Heading1"/>
+      </w:pPr>
+      <w:bookmarkStart w:id="3" w:name="__RefHeading__446_2025629730"/>
+      <w:bookmarkEnd w:id="3"/>
+      <w:r>
+        <w:rPr>
+          <w:lang w:val="fr-FR" w:eastAsia="zh-CN" w:bidi="hi-IN"/>
+        </w:rPr>
+        <w:t>Architecture</w:t>
+      </w:r>
+      <w:r/>
+    </w:p>
+    <w:p>
+      <w:pPr>
+        <w:pStyle w:val="Heading2"/>
+      </w:pPr>
+      <w:bookmarkStart w:id="4" w:name="__RefHeading__448_514793285"/>
+      <w:bookmarkEnd w:id="4"/>
+      <w:r>
+        <w:rPr>
+          <w:rFonts w:ascii="Liberation Sans" w:hAnsi="Liberation Sans"/>
+          <w:b w:val="false"/>
+          <w:bCs w:val="false"/>
+          <w:sz w:val="28"/>
+          <w:szCs w:val="28"/>
+        </w:rPr>
+        <w:t>Classes</w:t>
+      </w:r>
+      <w:r/>
+    </w:p>
+    <w:tbl>
+      <w:tblPr>
+        <w:tblW w:w="9645" w:type="dxa"/>
+        <w:jc w:val="left"/>
+        <w:tblInd w:w="55" w:type="dxa"/>
+        <w:tblBorders/>
+        <w:tblCellMar>
+          <w:top w:w="55" w:type="dxa"/>
+          <w:left w:w="55" w:type="dxa"/>
+          <w:bottom w:w="55" w:type="dxa"/>
+          <w:right w:w="55" w:type="dxa"/>
+        </w:tblCellMar>
+      </w:tblPr>
+      <w:tblGrid>
+        <w:gridCol w:w="1170"/>
+        <w:gridCol w:w="8474"/>
+      </w:tblGrid>
+      <w:tr>
+        <w:trPr/>
+        <w:tc>
+          <w:tcPr>
+            <w:tcW w:w="1170" w:type="dxa"/>
+            <w:tcBorders/>
+            <w:shd w:fill="auto" w:val="clear"/>
+          </w:tcPr>
+          <w:p>
+            <w:pPr>
+              <w:pStyle w:val="TextBody"/>
+              <w:widowControl w:val="false"/>
+              <w:tabs>
+                <w:tab w:val="left" w:pos="810" w:leader="none"/>
+              </w:tabs>
+              <w:suppressAutoHyphens w:val="true"/>
+              <w:overflowPunct w:val="true"/>
+              <w:bidi w:val="0"/>
+              <w:spacing w:lineRule="auto" w:line="288" w:before="0" w:after="140"/>
+              <w:ind w:left="0" w:right="0" w:hanging="0"/>
+              <w:jc w:val="left"/>
+            </w:pPr>
+            <w:r>
+              <w:rPr>
+                <w:b w:val="false"/>
+                <w:bCs w:val="false"/>
+                <w:sz w:val="24"/>
+                <w:szCs w:val="24"/>
+              </w:rPr>
+              <w:t>Log </w:t>
+            </w:r>
+            <w:r>
+              <w:rPr>
+                <w:rFonts w:eastAsia="WenQuanYi Zen Hei Sharp" w:cs="Lohit Devanagari"/>
+                <w:b w:val="false"/>
+                <w:bCs w:val="false"/>
+                <w:color w:val="00000A"/>
+                <w:sz w:val="24"/>
+                <w:szCs w:val="24"/>
+                <w:lang w:val="fr-FR" w:eastAsia="zh-CN" w:bidi="hi-IN"/>
+              </w:rPr>
+              <w:t>:</w:t>
+            </w:r>
+            <w:r/>
+          </w:p>
+        </w:tc>
+        <w:tc>
+          <w:tcPr>
+            <w:tcW w:w="8474" w:type="dxa"/>
+            <w:tcBorders/>
+            <w:shd w:fill="auto" w:val="clear"/>
+          </w:tcPr>
+          <w:p>
+            <w:pPr>
+              <w:pStyle w:val="Normal"/>
+              <w:widowControl w:val="false"/>
+              <w:tabs>
+                <w:tab w:val="left" w:pos="810" w:leader="none"/>
+              </w:tabs>
+              <w:suppressAutoHyphens w:val="true"/>
+              <w:overflowPunct w:val="true"/>
+              <w:bidi w:val="0"/>
+              <w:spacing w:lineRule="auto" w:line="288" w:before="0" w:after="140"/>
+              <w:ind w:left="0" w:right="0" w:hanging="0"/>
+              <w:jc w:val="both"/>
+            </w:pPr>
+            <w:r>
+              <w:rPr>
+                <w:b w:val="false"/>
+                <w:bCs w:val="false"/>
+                <w:sz w:val="24"/>
+                <w:szCs w:val="24"/>
+              </w:rPr>
+              <w:t>Cette classe permet de stocker toutes les informations extraites d'un log. Aucune information n'est traitée dans cette classe, tout est laissé brut, pour pouvoir être réutilisé par la suite, par n'importe quelle classe de calcul. Mis à part le constructeur par défaut, le constructeur de copie et le destructeur, les seules méthodes définies dans Log sont les opérateurs &lt;&lt; et &gt;&gt; , pour faciliter la lecture à partir d'un fichier, et pour vérifier que les informations sont lues correctement.</w:t>
+            </w:r>
+            <w:r/>
+          </w:p>
+          <w:p>
+            <w:pPr>
+              <w:pStyle w:val="TextBody"/>
+              <w:widowControl w:val="false"/>
+              <w:tabs>
+                <w:tab w:val="left" w:pos="810" w:leader="none"/>
+              </w:tabs>
+              <w:suppressAutoHyphens w:val="true"/>
+              <w:overflowPunct w:val="true"/>
+              <w:bidi w:val="0"/>
+              <w:spacing w:lineRule="auto" w:line="288" w:before="0" w:after="140"/>
+              <w:ind w:left="0" w:right="0" w:hanging="0"/>
+              <w:jc w:val="both"/>
+            </w:pPr>
+            <w:r>
+              <w:rPr>
+                <w:b w:val="false"/>
+                <w:bCs w:val="false"/>
+                <w:sz w:val="24"/>
+                <w:szCs w:val="24"/>
+              </w:rPr>
+              <w:t>Ses attributs sont toutes les informations contenues dans un log Apache.</w:t>
+            </w:r>
+            <w:r/>
+          </w:p>
+          <w:p>
+            <w:pPr>
+              <w:pStyle w:val="TextBody"/>
+              <w:widowControl w:val="false"/>
+              <w:tabs>
+                <w:tab w:val="left" w:pos="810" w:leader="none"/>
+              </w:tabs>
+              <w:suppressAutoHyphens w:val="true"/>
+              <w:overflowPunct w:val="true"/>
+              <w:bidi w:val="0"/>
+              <w:spacing w:lineRule="auto" w:line="288" w:before="0" w:after="140"/>
+              <w:ind w:left="0" w:right="0" w:hanging="0"/>
+              <w:jc w:val="both"/>
+            </w:pPr>
+            <w:r>
+              <w:rPr>
+                <w:b w:val="false"/>
+                <w:bCs w:val="false"/>
+                <w:sz w:val="24"/>
+                <w:szCs w:val="24"/>
+              </w:rPr>
+              <w:t>La classe Log est déclarée friend dans Analyser, pour faciliter le traitement des logs.</w:t>
             </w:r>
             <w:r/>
           </w:p>
@@ -2028,21 +2209,14 @@
         <w:trPr/>
         <w:tc>
           <w:tcPr>
-            <w:tcW w:w="8103" w:type="dxa"/>
-            <w:tcBorders>
-              <w:top w:val="single" w:sz="2" w:space="0" w:color="000001"/>
-              <w:left w:val="single" w:sz="2" w:space="0" w:color="000001"/>
-              <w:bottom w:val="single" w:sz="2" w:space="0" w:color="000001"/>
-              <w:insideH w:val="single" w:sz="2" w:space="0" w:color="000001"/>
-            </w:tcBorders>
-            <w:shd w:fill="auto" w:val="clear"/>
-            <w:tcMar>
-              <w:left w:w="42" w:type="dxa"/>
-            </w:tcMar>
+            <w:tcW w:w="1170" w:type="dxa"/>
+            <w:tcBorders/>
+            <w:shd w:fill="auto" w:val="clear"/>
           </w:tcPr>
           <w:p>
             <w:pPr>
               <w:pStyle w:val="TableContents"/>
+              <w:jc w:val="left"/>
               <w:rPr>
                 <w:sz w:val="24"/>
                 <w:sz w:val="24"/>
@@ -2053,37 +2227,81 @@
               </w:rPr>
             </w:pPr>
             <w:r>
-              <w:rPr>
-                <w:rFonts w:eastAsia="WenQuanYi Zen Hei Sharp" w:cs="Lohit Devanagari"/>
-                <w:color w:val="00000A"/>
-                <w:sz w:val="24"/>
-                <w:szCs w:val="24"/>
-                <w:lang w:val="fr-FR" w:eastAsia="zh-CN" w:bidi="hi-IN"/>
-              </w:rPr>
-            </w:r>
-            <w:r/>
-          </w:p>
-        </w:tc>
-        <w:tc>
-          <w:tcPr>
-            <w:tcW w:w="1541" w:type="dxa"/>
-            <w:tcBorders>
-              <w:top w:val="single" w:sz="2" w:space="0" w:color="000001"/>
-              <w:left w:val="single" w:sz="2" w:space="0" w:color="000001"/>
-              <w:bottom w:val="single" w:sz="2" w:space="0" w:color="000001"/>
-              <w:right w:val="single" w:sz="2" w:space="0" w:color="000001"/>
-              <w:insideH w:val="single" w:sz="2" w:space="0" w:color="000001"/>
-              <w:insideV w:val="single" w:sz="2" w:space="0" w:color="000001"/>
-            </w:tcBorders>
-            <w:shd w:fill="auto" w:val="clear"/>
-            <w:tcMar>
-              <w:left w:w="42" w:type="dxa"/>
-            </w:tcMar>
-          </w:tcPr>
-          <w:p>
-            <w:pPr>
-              <w:pStyle w:val="TableContents"/>
-              <w:jc w:val="center"/>
+              <w:rPr/>
+              <w:t>Analyser :</w:t>
+            </w:r>
+            <w:r/>
+          </w:p>
+        </w:tc>
+        <w:tc>
+          <w:tcPr>
+            <w:tcW w:w="8474" w:type="dxa"/>
+            <w:tcBorders/>
+            <w:shd w:fill="auto" w:val="clear"/>
+          </w:tcPr>
+          <w:p>
+            <w:pPr>
+              <w:pStyle w:val="Normal"/>
+              <w:widowControl w:val="false"/>
+              <w:tabs>
+                <w:tab w:val="left" w:pos="1170" w:leader="none"/>
+              </w:tabs>
+              <w:suppressAutoHyphens w:val="true"/>
+              <w:overflowPunct w:val="true"/>
+              <w:bidi w:val="0"/>
+              <w:spacing w:lineRule="auto" w:line="288" w:before="0" w:after="140"/>
+              <w:ind w:left="0" w:right="0" w:hanging="0"/>
+              <w:jc w:val="both"/>
+            </w:pPr>
+            <w:r>
+              <w:rPr>
+                <w:b w:val="false"/>
+                <w:bCs w:val="false"/>
+                <w:sz w:val="24"/>
+                <w:szCs w:val="24"/>
+              </w:rPr>
+              <w:t>Il s'agit de la classe qui gère le traitement des informations tirées des logs, au travers des méthodes DisplayTenMostVisited (qui affiche les 10 pages les plus visitées)et GenerateGraphViz (qui génère un fichier .dot permettant de créer une image grâce au programme GraphViz).</w:t>
+            </w:r>
+            <w:r/>
+          </w:p>
+          <w:p>
+            <w:pPr>
+              <w:pStyle w:val="TextBody"/>
+              <w:widowControl w:val="false"/>
+              <w:tabs>
+                <w:tab w:val="left" w:pos="1170" w:leader="none"/>
+              </w:tabs>
+              <w:suppressAutoHyphens w:val="true"/>
+              <w:overflowPunct w:val="true"/>
+              <w:bidi w:val="0"/>
+              <w:spacing w:lineRule="auto" w:line="288" w:before="0" w:after="140"/>
+              <w:ind w:left="0" w:right="0" w:hanging="0"/>
+              <w:jc w:val="both"/>
+            </w:pPr>
+            <w:r>
+              <w:rPr>
+                <w:b w:val="false"/>
+                <w:bCs w:val="false"/>
+                <w:sz w:val="24"/>
+                <w:szCs w:val="24"/>
+              </w:rPr>
+              <w:t>Son seul attribut est une liste de Log, qui est remplie à la construction de l'analyseur, à partir d'un fichier.</w:t>
+            </w:r>
+            <w:r/>
+          </w:p>
+          <w:p>
+            <w:pPr>
+              <w:pStyle w:val="TextBody"/>
+              <w:widowControl w:val="false"/>
+              <w:tabs>
+                <w:tab w:val="left" w:pos="1170" w:leader="none"/>
+              </w:tabs>
+              <w:suppressAutoHyphens w:val="true"/>
+              <w:overflowPunct w:val="true"/>
+              <w:bidi w:val="0"/>
+              <w:spacing w:lineRule="auto" w:line="288" w:before="0" w:after="140"/>
+              <w:ind w:left="0" w:right="0" w:hanging="0"/>
+              <w:jc w:val="both"/>
               <w:rPr>
                 <w:sz w:val="24"/>
                 <w:sz w:val="24"/>
@@ -2094,13 +2312,8 @@
               </w:rPr>
             </w:pPr>
             <w:r>
-              <w:rPr>
-                <w:rFonts w:eastAsia="WenQuanYi Zen Hei Sharp" w:cs="Lohit Devanagari"/>
-                <w:color w:val="00000A"/>
-                <w:sz w:val="24"/>
-                <w:szCs w:val="24"/>
-                <w:lang w:val="fr-FR" w:eastAsia="zh-CN" w:bidi="hi-IN"/>
-              </w:rPr>
+              <w:rPr/>
+              <w:t>L'opérateur &lt;&lt; a également été surchargé pour afficher un par un tous les logs de sa liste.</w:t>
             </w:r>
             <w:r/>
           </w:p>
@@ -2110,21 +2323,14 @@
         <w:trPr/>
         <w:tc>
           <w:tcPr>
-            <w:tcW w:w="8103" w:type="dxa"/>
-            <w:tcBorders>
-              <w:top w:val="single" w:sz="2" w:space="0" w:color="000001"/>
-              <w:left w:val="single" w:sz="2" w:space="0" w:color="000001"/>
-              <w:bottom w:val="single" w:sz="2" w:space="0" w:color="000001"/>
-              <w:insideH w:val="single" w:sz="2" w:space="0" w:color="000001"/>
-            </w:tcBorders>
-            <w:shd w:fill="auto" w:val="clear"/>
-            <w:tcMar>
-              <w:left w:w="42" w:type="dxa"/>
-            </w:tcMar>
+            <w:tcW w:w="1170" w:type="dxa"/>
+            <w:tcBorders/>
+            <w:shd w:fill="auto" w:val="clear"/>
           </w:tcPr>
           <w:p>
             <w:pPr>
               <w:pStyle w:val="TableContents"/>
+              <w:jc w:val="left"/>
               <w:rPr>
                 <w:sz w:val="24"/>
                 <w:sz w:val="24"/>
@@ -2135,37 +2341,21 @@
               </w:rPr>
             </w:pPr>
             <w:r>
-              <w:rPr>
-                <w:rFonts w:eastAsia="WenQuanYi Zen Hei Sharp" w:cs="Lohit Devanagari"/>
-                <w:color w:val="00000A"/>
-                <w:sz w:val="24"/>
-                <w:szCs w:val="24"/>
-                <w:lang w:val="fr-FR" w:eastAsia="zh-CN" w:bidi="hi-IN"/>
-              </w:rPr>
-            </w:r>
-            <w:r/>
-          </w:p>
-        </w:tc>
-        <w:tc>
-          <w:tcPr>
-            <w:tcW w:w="1541" w:type="dxa"/>
-            <w:tcBorders>
-              <w:top w:val="single" w:sz="2" w:space="0" w:color="000001"/>
-              <w:left w:val="single" w:sz="2" w:space="0" w:color="000001"/>
-              <w:bottom w:val="single" w:sz="2" w:space="0" w:color="000001"/>
-              <w:right w:val="single" w:sz="2" w:space="0" w:color="000001"/>
-              <w:insideH w:val="single" w:sz="2" w:space="0" w:color="000001"/>
-              <w:insideV w:val="single" w:sz="2" w:space="0" w:color="000001"/>
-            </w:tcBorders>
-            <w:shd w:fill="auto" w:val="clear"/>
-            <w:tcMar>
-              <w:left w:w="42" w:type="dxa"/>
-            </w:tcMar>
+              <w:rPr/>
+              <w:t>Launcher :</w:t>
+            </w:r>
+            <w:r/>
+          </w:p>
+        </w:tc>
+        <w:tc>
+          <w:tcPr>
+            <w:tcW w:w="8474" w:type="dxa"/>
+            <w:tcBorders/>
+            <w:shd w:fill="auto" w:val="clear"/>
           </w:tcPr>
           <w:p>
             <w:pPr>
               <w:pStyle w:val="TableContents"/>
-              <w:jc w:val="center"/>
               <w:rPr>
                 <w:sz w:val="24"/>
                 <w:sz w:val="24"/>
@@ -2176,95 +2366,18 @@
               </w:rPr>
             </w:pPr>
             <w:r>
-              <w:rPr>
-                <w:rFonts w:eastAsia="WenQuanYi Zen Hei Sharp" w:cs="Lohit Devanagari"/>
-                <w:color w:val="00000A"/>
-                <w:sz w:val="24"/>
-                <w:szCs w:val="24"/>
-                <w:lang w:val="fr-FR" w:eastAsia="zh-CN" w:bidi="hi-IN"/>
-              </w:rPr>
-            </w:r>
-            <w:r/>
-          </w:p>
-        </w:tc>
-      </w:tr>
-      <w:tr>
-        <w:trPr/>
-        <w:tc>
-          <w:tcPr>
-            <w:tcW w:w="8103" w:type="dxa"/>
-            <w:tcBorders>
-              <w:top w:val="single" w:sz="2" w:space="0" w:color="000001"/>
-              <w:left w:val="single" w:sz="2" w:space="0" w:color="000001"/>
-              <w:bottom w:val="single" w:sz="2" w:space="0" w:color="000001"/>
-              <w:insideH w:val="single" w:sz="2" w:space="0" w:color="000001"/>
-            </w:tcBorders>
-            <w:shd w:fill="auto" w:val="clear"/>
-            <w:tcMar>
-              <w:left w:w="42" w:type="dxa"/>
-            </w:tcMar>
-          </w:tcPr>
+              <w:rPr/>
+              <w:t>Launcher est la classe principale du projet. C'est elle qui appelle toutes les autres classes ainsi que leurs méthodes. Elle se charge également de vérifier que les paramètres donnés à l'appel du programme sont corrects.</w:t>
+            </w:r>
+            <w:r/>
+          </w:p>
           <w:p>
             <w:pPr>
               <w:pStyle w:val="TableContents"/>
-              <w:rPr>
-                <w:sz w:val="24"/>
-                <w:sz w:val="24"/>
-                <w:szCs w:val="24"/>
-                <w:rFonts w:ascii="Liberation Serif" w:hAnsi="Liberation Serif" w:eastAsia="WenQuanYi Zen Hei Sharp" w:cs="Lohit Devanagari"/>
-                <w:color w:val="00000A"/>
-                <w:lang w:val="fr-FR" w:eastAsia="zh-CN" w:bidi="hi-IN"/>
-              </w:rPr>
-            </w:pPr>
-            <w:r>
-              <w:rPr>
-                <w:rFonts w:eastAsia="WenQuanYi Zen Hei Sharp" w:cs="Lohit Devanagari"/>
-                <w:color w:val="00000A"/>
-                <w:sz w:val="24"/>
-                <w:szCs w:val="24"/>
-                <w:lang w:val="fr-FR" w:eastAsia="zh-CN" w:bidi="hi-IN"/>
-              </w:rPr>
-            </w:r>
-            <w:r/>
-          </w:p>
-        </w:tc>
-        <w:tc>
-          <w:tcPr>
-            <w:tcW w:w="1541" w:type="dxa"/>
-            <w:tcBorders>
-              <w:top w:val="single" w:sz="2" w:space="0" w:color="000001"/>
-              <w:left w:val="single" w:sz="2" w:space="0" w:color="000001"/>
-              <w:bottom w:val="single" w:sz="2" w:space="0" w:color="000001"/>
-              <w:right w:val="single" w:sz="2" w:space="0" w:color="000001"/>
-              <w:insideH w:val="single" w:sz="2" w:space="0" w:color="000001"/>
-              <w:insideV w:val="single" w:sz="2" w:space="0" w:color="000001"/>
-            </w:tcBorders>
-            <w:shd w:fill="auto" w:val="clear"/>
-            <w:tcMar>
-              <w:left w:w="42" w:type="dxa"/>
-            </w:tcMar>
-          </w:tcPr>
-          <w:p>
-            <w:pPr>
-              <w:pStyle w:val="TableContents"/>
-              <w:jc w:val="center"/>
-              <w:rPr>
-                <w:sz w:val="24"/>
-                <w:sz w:val="24"/>
-                <w:szCs w:val="24"/>
-                <w:rFonts w:ascii="Liberation Serif" w:hAnsi="Liberation Serif" w:eastAsia="WenQuanYi Zen Hei Sharp" w:cs="Lohit Devanagari"/>
-                <w:color w:val="00000A"/>
-                <w:lang w:val="fr-FR" w:eastAsia="zh-CN" w:bidi="hi-IN"/>
-              </w:rPr>
-            </w:pPr>
-            <w:r>
-              <w:rPr>
-                <w:rFonts w:eastAsia="WenQuanYi Zen Hei Sharp" w:cs="Lohit Devanagari"/>
-                <w:color w:val="00000A"/>
-                <w:sz w:val="24"/>
-                <w:szCs w:val="24"/>
-                <w:lang w:val="fr-FR" w:eastAsia="zh-CN" w:bidi="hi-IN"/>
-              </w:rPr>
+            </w:pPr>
+            <w:r>
+              <w:rPr/>
+              <w:t>Elle contient également le manuel du programme.</w:t>
             </w:r>
             <w:r/>
           </w:p>
@@ -2274,26 +2387,272 @@
     <w:p>
       <w:pPr>
         <w:pStyle w:val="Heading2"/>
-        <w:rPr>
-          <w:sz w:val="28"/>
+      </w:pPr>
+      <w:bookmarkStart w:id="5" w:name="__RefHeading__450_514793285"/>
+      <w:bookmarkEnd w:id="5"/>
+      <w:r>
+        <w:rPr>
+          <w:rFonts w:ascii="Liberation Sans" w:hAnsi="Liberation Sans"/>
           <w:b w:val="false"/>
-          <w:sz w:val="28"/>
-          <w:b w:val="false"/>
-          <w:szCs w:val="28"/>
-          <w:rFonts w:ascii="Liberation Sans" w:hAnsi="Liberation Sans" w:eastAsia="WenQuanYi Zen Hei Sharp" w:cs="Lohit Devanagari"/>
-          <w:color w:val="00000A"/>
-          <w:lang w:val="fr-FR" w:eastAsia="zh-CN" w:bidi="hi-IN"/>
-        </w:rPr>
-      </w:pPr>
-      <w:r>
-        <w:rPr>
-          <w:rFonts w:eastAsia="WenQuanYi Zen Hei Sharp" w:cs="Lohit Devanagari" w:ascii="Liberation Sans" w:hAnsi="Liberation Sans"/>
-          <w:b w:val="false"/>
-          <w:color w:val="00000A"/>
+          <w:bCs w:val="false"/>
           <w:sz w:val="28"/>
           <w:szCs w:val="28"/>
-          <w:lang w:val="fr-FR" w:eastAsia="zh-CN" w:bidi="hi-IN"/>
-        </w:rPr>
+        </w:rPr>
+        <w:t>S</w:t>
+      </w:r>
+      <w:r>
+        <w:rPr>
+          <w:rFonts w:ascii="Liberation Sans" w:hAnsi="Liberation Sans"/>
+          <w:b w:val="false"/>
+          <w:bCs w:val="false"/>
+          <w:sz w:val="28"/>
+          <w:szCs w:val="28"/>
+        </w:rPr>
+        <w:t>tructures de données</w:t>
+      </w:r>
+      <w:r>
+        <mc:AlternateContent>
+          <mc:Choice Requires="wps">
+            <w:drawing>
+              <wp:anchor behindDoc="0" distT="0" distB="274320" distL="0" distR="0" simplePos="0" locked="0" layoutInCell="1" allowOverlap="1" relativeHeight="2">
+                <wp:simplePos x="0" y="0"/>
+                <wp:positionH relativeFrom="column">
+                  <wp:align>center</wp:align>
+                </wp:positionH>
+                <wp:positionV relativeFrom="paragraph">
+                  <wp:posOffset>109855</wp:posOffset>
+                </wp:positionV>
+                <wp:extent cx="6120130" cy="5537835"/>
+                <wp:effectExtent l="0" t="0" r="0" b="0"/>
+                <wp:wrapSquare wrapText="largest"/>
+                <wp:docPr id="1" name="Frame1"/>
+                <a:graphic xmlns:a="http://schemas.openxmlformats.org/drawingml/2006/main">
+                  <a:graphicData uri="http://schemas.microsoft.com/office/word/2010/wordprocessingShape">
+                    <wps:wsp>
+                      <wps:cNvSpPr txBox="1"/>
+                      <wps:spPr>
+                        <a:xfrm>
+                          <a:off x="0" y="0"/>
+                          <a:ext cx="6120130" cy="5537835"/>
+                        </a:xfrm>
+                        <a:prstGeom prst="rect"/>
+                        <a:solidFill>
+                          <a:srgbClr val="FFFFFF">
+                            <a:alpha val="0"/>
+                          </a:srgbClr>
+                        </a:solidFill>
+                      </wps:spPr>
+                      <wps:txbx>
+                        <w:txbxContent>
+                          <w:p>
+                            <w:pPr>
+                              <w:pStyle w:val="Caption"/>
+                              <w:suppressLineNumbers/>
+                              <w:spacing w:before="120" w:after="120"/>
+                            </w:pPr>
+                            <w:r>
+                              <w:rPr/>
+                              <w:t>Schéma général de l'application</w:t>
+                              <w:drawing>
+                                <wp:inline distT="0" distB="0" distL="0" distR="0">
+                                  <wp:extent cx="6120130" cy="5286375"/>
+                                  <wp:effectExtent l="0" t="0" r="0" b="0"/>
+                                  <wp:docPr id="2" name="Picture" descr=""/>
+                                  <wp:cNvGraphicFramePr>
+                                    <a:graphicFrameLocks xmlns:a="http://schemas.openxmlformats.org/drawingml/2006/main" noChangeAspect="1"/>
+                                  </wp:cNvGraphicFramePr>
+                                  <a:graphic xmlns:a="http://schemas.openxmlformats.org/drawingml/2006/main">
+                                    <a:graphicData uri="http://schemas.openxmlformats.org/drawingml/2006/picture">
+                                      <pic:pic xmlns:pic="http://schemas.openxmlformats.org/drawingml/2006/picture">
+                                        <pic:nvPicPr>
+                                          <pic:cNvPr id="2" name="Picture" descr=""/>
+                                          <pic:cNvPicPr>
+                                            <a:picLocks noChangeAspect="1" noChangeArrowheads="1"/>
+                                          </pic:cNvPicPr>
+                                        </pic:nvPicPr>
+                                        <pic:blipFill>
+                                          <a:blip r:embed="rId2"/>
+                                          <a:stretch>
+                                            <a:fillRect/>
+                                          </a:stretch>
+                                        </pic:blipFill>
+                                        <pic:spPr bwMode="auto">
+                                          <a:xfrm>
+                                            <a:off x="0" y="0"/>
+                                            <a:ext cx="6120130" cy="5286375"/>
+                                          </a:xfrm>
+                                          <a:prstGeom prst="rect">
+                                            <a:avLst/>
+                                          </a:prstGeom>
+                                          <a:noFill/>
+                                          <a:ln w="9525">
+                                            <a:noFill/>
+                                            <a:miter lim="800000"/>
+                                            <a:headEnd/>
+                                            <a:tailEnd/>
+                                          </a:ln>
+                                        </pic:spPr>
+                                      </pic:pic>
+                                    </a:graphicData>
+                                  </a:graphic>
+                                </wp:inline>
+                              </w:drawing>
+                            </w:r>
+                          </w:p>
+                        </w:txbxContent>
+                      </wps:txbx>
+                      <wps:bodyPr anchor="t" lIns="0" tIns="0" rIns="0" bIns="0">
+                        <a:noAutofit/>
+                      </wps:bodyPr>
+                    </wps:wsp>
+                  </a:graphicData>
+                </a:graphic>
+              </wp:anchor>
+            </w:drawing>
+          </mc:Choice>
+          <mc:Fallback>
+            <w:pict>
+              <v:rect fillcolor="#FFFFFF" style="position:absolute;width:481.9pt;height:436.05pt;mso-wrap-distance-left:0pt;mso-wrap-distance-right:0pt;mso-wrap-distance-top:0pt;mso-wrap-distance-bottom:21.6pt;margin-top:8.65pt;mso-position-vertical-relative:text;margin-left:0pt;mso-position-horizontal:center;mso-position-horizontal-relative:text">
+                <v:fill opacity="0f"/>
+                <v:textbox inset="0in,0in,0in,0in">
+                  <w:txbxContent>
+                    <w:p>
+                      <w:pPr>
+                        <w:pStyle w:val="Caption"/>
+                        <w:suppressLineNumbers/>
+                        <w:spacing w:before="120" w:after="120"/>
+                      </w:pPr>
+                      <w:r>
+                        <w:rPr/>
+                        <w:t>Schéma général de l'application</w:t>
+                        <w:drawing>
+                          <wp:inline distT="0" distB="0" distL="0" distR="0">
+                            <wp:extent cx="6120130" cy="5286375"/>
+                            <wp:effectExtent l="0" t="0" r="0" b="0"/>
+                            <wp:docPr id="3" name="Picture" descr=""/>
+                            <wp:cNvGraphicFramePr>
+                              <a:graphicFrameLocks xmlns:a="http://schemas.openxmlformats.org/drawingml/2006/main" noChangeAspect="1"/>
+                            </wp:cNvGraphicFramePr>
+                            <a:graphic xmlns:a="http://schemas.openxmlformats.org/drawingml/2006/main">
+                              <a:graphicData uri="http://schemas.openxmlformats.org/drawingml/2006/picture">
+                                <pic:pic xmlns:pic="http://schemas.openxmlformats.org/drawingml/2006/picture">
+                                  <pic:nvPicPr>
+                                    <pic:cNvPr id="3" name="Picture" descr=""/>
+                                    <pic:cNvPicPr>
+                                      <a:picLocks noChangeAspect="1" noChangeArrowheads="1"/>
+                                    </pic:cNvPicPr>
+                                  </pic:nvPicPr>
+                                  <pic:blipFill>
+                                    <a:blip r:embed="rId2"/>
+                                    <a:stretch>
+                                      <a:fillRect/>
+                                    </a:stretch>
+                                  </pic:blipFill>
+                                  <pic:spPr bwMode="auto">
+                                    <a:xfrm>
+                                      <a:off x="0" y="0"/>
+                                      <a:ext cx="6120130" cy="5286375"/>
+                                    </a:xfrm>
+                                    <a:prstGeom prst="rect">
+                                      <a:avLst/>
+                                    </a:prstGeom>
+                                    <a:noFill/>
+                                    <a:ln w="9525">
+                                      <a:noFill/>
+                                      <a:miter lim="800000"/>
+                                      <a:headEnd/>
+                                      <a:tailEnd/>
+                                    </a:ln>
+                                  </pic:spPr>
+                                </pic:pic>
+                              </a:graphicData>
+                            </a:graphic>
+                          </wp:inline>
+                        </w:drawing>
+                      </w:r>
+                    </w:p>
+                  </w:txbxContent>
+                </v:textbox>
+                <w10:wrap type="square" side="largest"/>
+              </v:rect>
+            </w:pict>
+          </mc:Fallback>
+        </mc:AlternateContent>
+      </w:r>
+      <w:r/>
+    </w:p>
+    <w:p>
+      <w:pPr>
+        <w:pStyle w:val="TextBody"/>
+        <w:widowControl w:val="false"/>
+        <w:tabs>
+          <w:tab w:val="left" w:pos="1170" w:leader="none"/>
+        </w:tabs>
+        <w:suppressAutoHyphens w:val="true"/>
+        <w:overflowPunct w:val="true"/>
+        <w:bidi w:val="0"/>
+        <w:spacing w:lineRule="auto" w:line="288" w:before="0" w:after="140"/>
+        <w:ind w:left="0" w:right="0" w:hanging="0"/>
+        <w:jc w:val="both"/>
+      </w:pPr>
+      <w:r>
+        <w:rPr>
+          <w:b w:val="false"/>
+          <w:bCs w:val="false"/>
+          <w:sz w:val="24"/>
+          <w:szCs w:val="24"/>
+        </w:rPr>
+        <w:t>Les logs sont stockés sous la forme d'une liste dans Analyser, car ils doivent tous être lus par les méthodes de calcul. Il n'y a pas de souci d'accès rapide à un log particulier. De plus, une liste est performante en insertion, ce qui se révèle utile lors de la lecture du fichier de logs.</w:t>
+      </w:r>
+      <w:r/>
+    </w:p>
+    <w:p>
+      <w:pPr>
+        <w:pStyle w:val="TextBody"/>
+        <w:widowControl w:val="false"/>
+        <w:tabs>
+          <w:tab w:val="left" w:pos="1170" w:leader="none"/>
+        </w:tabs>
+        <w:suppressAutoHyphens w:val="true"/>
+        <w:overflowPunct w:val="true"/>
+        <w:bidi w:val="0"/>
+        <w:spacing w:lineRule="auto" w:line="288" w:before="0" w:after="140"/>
+        <w:ind w:left="0" w:right="0" w:hanging="0"/>
+        <w:jc w:val="both"/>
+      </w:pPr>
+      <w:r>
+        <w:rPr>
+          <w:b w:val="false"/>
+          <w:bCs w:val="false"/>
+          <w:sz w:val="24"/>
+          <w:szCs w:val="24"/>
+        </w:rPr>
+        <w:t>Par ailleurs, pour les besoins de la méthode DisplayTenMostVisited, nous avons défini une structure StringIntPair, qui permet d'associer une URL avec son nombre de visites. Nous l'utilisons dans une liste qui sera ensuite triée, grâce à la redéfinition des opérateurs &lt; et ==, que nous n'aurions pas pu surcharger avec une pair de la STL.</w:t>
+      </w:r>
+      <w:r/>
+    </w:p>
+    <w:p>
+      <w:pPr>
+        <w:pStyle w:val="TextBody"/>
+        <w:widowControl w:val="false"/>
+        <w:tabs>
+          <w:tab w:val="left" w:pos="1170" w:leader="none"/>
+        </w:tabs>
+        <w:suppressAutoHyphens w:val="true"/>
+        <w:overflowPunct w:val="true"/>
+        <w:bidi w:val="0"/>
+        <w:spacing w:lineRule="auto" w:line="288" w:before="0" w:after="140"/>
+        <w:ind w:left="0" w:right="0" w:hanging="0"/>
+        <w:jc w:val="both"/>
+      </w:pPr>
+      <w:r>
+        <w:rPr>
+          <w:b w:val="false"/>
+          <w:bCs w:val="false"/>
+          <w:sz w:val="24"/>
+          <w:szCs w:val="24"/>
+        </w:rPr>
+        <w:t>Enfin, pour la méthode GenerateGraphViz, nous avions besoin d'associer à chaque couple (URL d'origine, URL de destination), le nombre de voyages. A cet effet, nous avions besoin d'une clé composée de ces deux URLs pour y associer un entier via la classe map de la STL. Nous avons donc créé une structure StringPair, dans laquelle sont redéfinis les opérateurs &lt; et ==. La classe map de la STL permet d'accéder à des éléments avec une performance logarithmique en fonction du nombre d'éléments, ce qui est intérressant car nous avions besoin de faire de nombreux accès/insertions dans cette structure.</w:t>
       </w:r>
       <w:r/>
     </w:p>
@@ -2311,93 +2670,8 @@
           <w:lang w:val="fr-FR" w:eastAsia="zh-CN" w:bidi="hi-IN"/>
         </w:rPr>
       </w:pPr>
-      <w:bookmarkStart w:id="3" w:name="__RefHeading__446_2025629730"/>
-      <w:bookmarkEnd w:id="3"/>
-      <w:r>
-        <w:rPr>
-          <w:lang w:val="fr-FR" w:eastAsia="zh-CN" w:bidi="hi-IN"/>
-        </w:rPr>
-        <w:t>Architecture</w:t>
-      </w:r>
-      <w:r/>
-    </w:p>
-    <w:p>
-      <w:pPr>
-        <w:pStyle w:val="TextBody"/>
-      </w:pPr>
-      <w:r>
-        <w:rPr/>
-        <w:drawing>
-          <wp:anchor behindDoc="0" distT="0" distB="0" distL="0" distR="0" simplePos="0" locked="0" layoutInCell="1" allowOverlap="1" relativeHeight="2">
-            <wp:simplePos x="0" y="0"/>
-            <wp:positionH relativeFrom="column">
-              <wp:align>center</wp:align>
-            </wp:positionH>
-            <wp:positionV relativeFrom="paragraph">
-              <wp:align>top</wp:align>
-            </wp:positionV>
-            <wp:extent cx="6120130" cy="5286375"/>
-            <wp:effectExtent l="0" t="0" r="0" b="0"/>
-            <wp:wrapSquare wrapText="largest"/>
-            <wp:docPr id="1" name="Picture" descr=""/>
-            <wp:cNvGraphicFramePr>
-              <a:graphicFrameLocks xmlns:a="http://schemas.openxmlformats.org/drawingml/2006/main" noChangeAspect="1"/>
-            </wp:cNvGraphicFramePr>
-            <a:graphic xmlns:a="http://schemas.openxmlformats.org/drawingml/2006/main">
-              <a:graphicData uri="http://schemas.openxmlformats.org/drawingml/2006/picture">
-                <pic:pic xmlns:pic="http://schemas.openxmlformats.org/drawingml/2006/picture">
-                  <pic:nvPicPr>
-                    <pic:cNvPr id="1" name="Picture" descr=""/>
-                    <pic:cNvPicPr>
-                      <a:picLocks noChangeAspect="1" noChangeArrowheads="1"/>
-                    </pic:cNvPicPr>
-                  </pic:nvPicPr>
-                  <pic:blipFill>
-                    <a:blip r:embed="rId2"/>
-                    <a:stretch>
-                      <a:fillRect/>
-                    </a:stretch>
-                  </pic:blipFill>
-                  <pic:spPr bwMode="auto">
-                    <a:xfrm>
-                      <a:off x="0" y="0"/>
-                      <a:ext cx="6120130" cy="5286375"/>
-                    </a:xfrm>
-                    <a:prstGeom prst="rect">
-                      <a:avLst/>
-                    </a:prstGeom>
-                    <a:noFill/>
-                    <a:ln w="9525">
-                      <a:noFill/>
-                      <a:miter lim="800000"/>
-                      <a:headEnd/>
-                      <a:tailEnd/>
-                    </a:ln>
-                  </pic:spPr>
-                </pic:pic>
-              </a:graphicData>
-            </a:graphic>
-          </wp:anchor>
-        </w:drawing>
-      </w:r>
-      <w:r/>
-    </w:p>
-    <w:p>
-      <w:pPr>
-        <w:pStyle w:val="Heading1"/>
-        <w:rPr>
-          <w:sz w:val="32"/>
-          <w:b/>
-          <w:sz w:val="32"/>
-          <w:b/>
-          <w:szCs w:val="28"/>
-          <w:rFonts w:ascii="Liberation Sans" w:hAnsi="Liberation Sans" w:eastAsia="WenQuanYi Zen Hei Sharp" w:cs="Lohit Devanagari"/>
-          <w:color w:val="00000A"/>
-          <w:lang w:val="fr-FR" w:eastAsia="zh-CN" w:bidi="hi-IN"/>
-        </w:rPr>
-      </w:pPr>
-      <w:bookmarkStart w:id="4" w:name="__RefHeading__327_948620505"/>
-      <w:bookmarkEnd w:id="4"/>
+      <w:bookmarkStart w:id="6" w:name="__RefHeading__327_948620505"/>
+      <w:bookmarkEnd w:id="6"/>
       <w:r>
         <w:rPr>
           <w:lang w:val="fr-FR" w:eastAsia="zh-CN" w:bidi="hi-IN"/>
@@ -3073,7 +3347,7 @@
 <w:ftr xmlns:o="urn:schemas-microsoft-com:office:office" xmlns:r="http://schemas.openxmlformats.org/officeDocument/2006/relationships" xmlns:v="urn:schemas-microsoft-com:vml" xmlns:w="http://schemas.openxmlformats.org/wordprocessingml/2006/main" xmlns:w10="urn:schemas-microsoft-com:office:word" xmlns:wp="http://schemas.openxmlformats.org/drawingml/2006/wordprocessingDrawing" xmlns:wps="http://schemas.microsoft.com/office/word/2010/wordprocessingShape" xmlns:wpg="http://schemas.microsoft.com/office/word/2010/wordprocessingGroup" xmlns:mc="http://schemas.openxmlformats.org/markup-compatibility/2006" xmlns:wp14="http://schemas.microsoft.com/office/word/2010/wordprocessingDrawing" xmlns:w14="http://schemas.microsoft.com/office/word/2010/wordml" mc:Ignorable="w14 wp14">
   <w:tbl>
     <w:tblPr>
-      <w:tblW w:w="9575" w:type="dxa"/>
+      <w:tblW w:w="9630" w:type="dxa"/>
       <w:jc w:val="left"/>
       <w:tblInd w:w="0" w:type="dxa"/>
       <w:tblBorders/>
@@ -3085,8 +3359,8 @@
       </w:tblCellMar>
     </w:tblPr>
     <w:tblGrid>
-      <w:gridCol w:w="4753"/>
-      <w:gridCol w:w="4821"/>
+      <w:gridCol w:w="4752"/>
+      <w:gridCol w:w="4877"/>
     </w:tblGrid>
     <w:tr>
       <w:trPr>
@@ -3094,7 +3368,7 @@
       </w:trPr>
       <w:tc>
         <w:tcPr>
-          <w:tcW w:w="4753" w:type="dxa"/>
+          <w:tcW w:w="4752" w:type="dxa"/>
           <w:tcBorders/>
           <w:shd w:fill="auto" w:val="clear"/>
         </w:tcPr>
@@ -3111,7 +3385,7 @@
       </w:tc>
       <w:tc>
         <w:tcPr>
-          <w:tcW w:w="4821" w:type="dxa"/>
+          <w:tcW w:w="4877" w:type="dxa"/>
           <w:tcBorders/>
           <w:shd w:fill="auto" w:val="clear"/>
         </w:tcPr>
@@ -3276,7 +3550,7 @@
           </w:pPr>
           <w:r>
             <w:rPr/>
-            <w:t>Date (fixed)</w:t>
+            <w:t>12/12/2015</w:t>
           </w:r>
           <w:r/>
         </w:p>
@@ -3356,7 +3630,7 @@
     <w:pPr>
       <w:widowControl w:val="false"/>
       <w:suppressAutoHyphens w:val="true"/>
-      <w:overflowPunct w:val="false"/>
+      <w:overflowPunct w:val="true"/>
       <w:bidi w:val="0"/>
       <w:jc w:val="left"/>
     </w:pPr>
@@ -3385,6 +3659,7 @@
     <w:name w:val="Heading 2"/>
     <w:basedOn w:val="Heading"/>
     <w:pPr>
+      <w:spacing w:before="432" w:after="115"/>
       <w:ind w:left="170" w:right="0" w:hanging="0"/>
       <w:outlineLvl w:val="1"/>
     </w:pPr>

</xml_diff>